<commit_message>
3 Main tables ready
Alphabetized WRUSer, WRProjectInfo and WRWorkRequest. Created and tested ISUD for those tables: Insert and Selects work great
</commit_message>
<xml_diff>
--- a/Team3AzureConfiguration.docx
+++ b/Team3AzureConfiguration.docx
@@ -13,15 +13,7 @@
         <w:t>Azure SQL DB Config</w:t>
       </w:r>
       <w:r>
-        <w:t xml:space="preserve"> </w:t>
-      </w:r>
-      <w:proofErr w:type="gramStart"/>
-      <w:r>
-        <w:t>From</w:t>
-      </w:r>
-      <w:proofErr w:type="gramEnd"/>
-      <w:r>
-        <w:t xml:space="preserve"> Scratch</w:t>
+        <w:t xml:space="preserve"> From Scratch</w:t>
       </w:r>
       <w:r>
         <w:t xml:space="preserve"> (Could restore Pulse)</w:t>
@@ -239,15 +231,7 @@
         </w:numPr>
       </w:pPr>
       <w:r>
-        <w:t xml:space="preserve">Use both SQL and Azure AD Authentication (In </w:t>
-      </w:r>
-      <w:proofErr w:type="gramStart"/>
-      <w:r>
-        <w:t>case  someone</w:t>
-      </w:r>
-      <w:proofErr w:type="gramEnd"/>
-      <w:r>
-        <w:t xml:space="preserve"> doesn’t want to use their Azure)</w:t>
+        <w:t>Use both SQL and Azure AD Authentication (In case  someone doesn’t want to use their Azure)</w:t>
       </w:r>
     </w:p>
     <w:p>
@@ -259,23 +243,7 @@
         </w:numPr>
       </w:pPr>
       <w:r>
-        <w:t xml:space="preserve">Select Set Azure AD Admin </w:t>
-      </w:r>
-      <w:proofErr w:type="gramStart"/>
-      <w:r>
-        <w:t>( I</w:t>
-      </w:r>
-      <w:proofErr w:type="gramEnd"/>
-      <w:r>
-        <w:t xml:space="preserve"> chose my </w:t>
-      </w:r>
-      <w:proofErr w:type="spellStart"/>
-      <w:r>
-        <w:t>umgc</w:t>
-      </w:r>
-      <w:proofErr w:type="spellEnd"/>
-      <w:r>
-        <w:t xml:space="preserve"> account</w:t>
+        <w:t>Select Set Azure AD Admin ( I chose my umgc account</w:t>
       </w:r>
     </w:p>
     <w:p>
@@ -408,13 +376,8 @@
           <w:numId w:val="1"/>
         </w:numPr>
       </w:pPr>
-      <w:proofErr w:type="spellStart"/>
-      <w:r>
-        <w:t>Comput</w:t>
-      </w:r>
-      <w:proofErr w:type="spellEnd"/>
-      <w:r>
-        <w:t xml:space="preserve"> + Storage</w:t>
+      <w:r>
+        <w:t>Comput + Storage</w:t>
       </w:r>
     </w:p>
     <w:p>
@@ -1292,15 +1255,7 @@
         </w:numPr>
       </w:pPr>
       <w:r>
-        <w:t xml:space="preserve">Let it run final </w:t>
-      </w:r>
-      <w:proofErr w:type="spellStart"/>
-      <w:r>
-        <w:t>validcation</w:t>
-      </w:r>
-      <w:proofErr w:type="spellEnd"/>
-      <w:r>
-        <w:t>:</w:t>
+        <w:t>Let it run final validcation:</w:t>
       </w:r>
     </w:p>
     <w:p>
@@ -1423,15 +1378,7 @@
         </w:numPr>
       </w:pPr>
       <w:r>
-        <w:t xml:space="preserve">Wait for Your deployment is complete, </w:t>
-      </w:r>
-      <w:proofErr w:type="gramStart"/>
-      <w:r>
-        <w:t>Click</w:t>
-      </w:r>
-      <w:proofErr w:type="gramEnd"/>
-      <w:r>
-        <w:t xml:space="preserve"> “Go To Resource”</w:t>
+        <w:t>Wait for Your deployment is complete, Click “Go To Resource”</w:t>
       </w:r>
     </w:p>
     <w:p>
@@ -1973,15 +1920,7 @@
         </w:numPr>
       </w:pPr>
       <w:r>
-        <w:t>T3</w:t>
-      </w:r>
-      <w:proofErr w:type="gramStart"/>
-      <w:r>
-        <w:t>Admin!T</w:t>
-      </w:r>
-      <w:proofErr w:type="gramEnd"/>
-      <w:r>
-        <w:t>3Admin!</w:t>
+        <w:t>T3Admin!T3Admin!</w:t>
       </w:r>
     </w:p>
     <w:p>
@@ -2442,15 +2381,7 @@
         </w:numPr>
       </w:pPr>
       <w:r>
-        <w:t xml:space="preserve">Wait for Deployment is in </w:t>
-      </w:r>
-      <w:proofErr w:type="spellStart"/>
-      <w:r>
-        <w:t>progess</w:t>
-      </w:r>
-      <w:proofErr w:type="spellEnd"/>
-      <w:r>
-        <w:t xml:space="preserve"> to finish:</w:t>
+        <w:t>Wait for Deployment is in progess to finish:</w:t>
       </w:r>
     </w:p>
     <w:p>
@@ -2561,15 +2492,7 @@
         </w:numPr>
       </w:pPr>
       <w:r>
-        <w:t xml:space="preserve">Click Go </w:t>
-      </w:r>
-      <w:proofErr w:type="gramStart"/>
-      <w:r>
-        <w:t>To</w:t>
-      </w:r>
-      <w:proofErr w:type="gramEnd"/>
-      <w:r>
-        <w:t xml:space="preserve"> Resource, </w:t>
+        <w:t xml:space="preserve">Click Go To Resource, </w:t>
       </w:r>
       <w:r>
         <w:t>Click on Properties, Copy the Resource ID</w:t>
@@ -2665,7 +2588,7 @@
             <v:path o:extrusionok="f" gradientshapeok="t" o:connecttype="rect"/>
             <o:lock v:ext="edit" aspectratio="t"/>
           </v:shapetype>
-          <v:shape id="_x0000_i1029" type="#_x0000_t75" style="width:53.25pt;height:18pt" o:ole="">
+          <v:shape id="_x0000_i1029" type="#_x0000_t75" style="width:53.45pt;height:18pt" o:ole="">
             <v:imagedata r:id="rId40" o:title=""/>
           </v:shape>
           <w:control r:id="rId41" w:name="DefaultOcxName" w:shapeid="_x0000_i1029"/>
@@ -2857,138 +2780,55 @@
         <w:spacing w:after="0" w:line="240" w:lineRule="auto"/>
       </w:pPr>
       <w:r>
-        <w:t>PS C:\Users\dave_&gt; Test-</w:t>
-      </w:r>
-      <w:proofErr w:type="spellStart"/>
-      <w:r>
-        <w:t>NetConnection</w:t>
-      </w:r>
-      <w:proofErr w:type="spellEnd"/>
-      <w:r>
-        <w:t xml:space="preserve"> 20.121.19.227 -Port 1433</w:t>
+        <w:t>PS C:\Users\dave_&gt; Test-NetConnection 20.121.19.227 -Port 1433</w:t>
       </w:r>
     </w:p>
     <w:p>
       <w:pPr>
         <w:spacing w:after="0" w:line="240" w:lineRule="auto"/>
       </w:pPr>
-      <w:proofErr w:type="spellStart"/>
-      <w:r>
-        <w:t>ComputerName</w:t>
-      </w:r>
-      <w:proofErr w:type="spellEnd"/>
-      <w:r>
-        <w:t xml:space="preserve">   </w:t>
-      </w:r>
-      <w:proofErr w:type="gramStart"/>
-      <w:r>
-        <w:t xml:space="preserve">  :</w:t>
-      </w:r>
-      <w:proofErr w:type="gramEnd"/>
-      <w:r>
-        <w:t xml:space="preserve"> 20.121.19.227</w:t>
+      <w:r>
+        <w:t>ComputerName     : 20.121.19.227</w:t>
       </w:r>
     </w:p>
     <w:p>
       <w:pPr>
         <w:spacing w:after="0" w:line="240" w:lineRule="auto"/>
       </w:pPr>
-      <w:proofErr w:type="spellStart"/>
-      <w:r>
-        <w:t>RemoteAddress</w:t>
-      </w:r>
-      <w:proofErr w:type="spellEnd"/>
-      <w:r>
-        <w:t xml:space="preserve">  </w:t>
-      </w:r>
-      <w:proofErr w:type="gramStart"/>
-      <w:r>
-        <w:t xml:space="preserve">  :</w:t>
-      </w:r>
-      <w:proofErr w:type="gramEnd"/>
-      <w:r>
-        <w:t xml:space="preserve"> 20.121.19.227</w:t>
+      <w:r>
+        <w:t>RemoteAddress    : 20.121.19.227</w:t>
       </w:r>
     </w:p>
     <w:p>
       <w:pPr>
         <w:spacing w:after="0" w:line="240" w:lineRule="auto"/>
       </w:pPr>
-      <w:proofErr w:type="spellStart"/>
-      <w:r>
-        <w:t>RemotePort</w:t>
-      </w:r>
-      <w:proofErr w:type="spellEnd"/>
-      <w:r>
-        <w:t xml:space="preserve">     </w:t>
-      </w:r>
-      <w:proofErr w:type="gramStart"/>
-      <w:r>
-        <w:t xml:space="preserve">  :</w:t>
-      </w:r>
-      <w:proofErr w:type="gramEnd"/>
-      <w:r>
-        <w:t xml:space="preserve"> 1433</w:t>
+      <w:r>
+        <w:t>RemotePort       : 1433</w:t>
       </w:r>
     </w:p>
     <w:p>
       <w:pPr>
         <w:spacing w:after="0" w:line="240" w:lineRule="auto"/>
       </w:pPr>
-      <w:proofErr w:type="spellStart"/>
-      <w:r>
-        <w:t>InterfaceAlias</w:t>
-      </w:r>
-      <w:proofErr w:type="spellEnd"/>
-      <w:r>
-        <w:t xml:space="preserve"> </w:t>
-      </w:r>
-      <w:proofErr w:type="gramStart"/>
-      <w:r>
-        <w:t xml:space="preserve">  :</w:t>
-      </w:r>
-      <w:proofErr w:type="gramEnd"/>
-      <w:r>
-        <w:t xml:space="preserve"> Wi-Fi</w:t>
+      <w:r>
+        <w:t>InterfaceAlias   : Wi-Fi</w:t>
       </w:r>
     </w:p>
     <w:p>
       <w:pPr>
         <w:spacing w:after="0" w:line="240" w:lineRule="auto"/>
       </w:pPr>
-      <w:proofErr w:type="spellStart"/>
-      <w:r>
-        <w:t>SourceAddress</w:t>
-      </w:r>
-      <w:proofErr w:type="spellEnd"/>
-      <w:r>
-        <w:t xml:space="preserve">  </w:t>
-      </w:r>
-      <w:proofErr w:type="gramStart"/>
-      <w:r>
-        <w:t xml:space="preserve">  :</w:t>
-      </w:r>
-      <w:proofErr w:type="gramEnd"/>
-      <w:r>
-        <w:t xml:space="preserve"> 192.168.86.190</w:t>
+      <w:r>
+        <w:t>SourceAddress    : 192.168.86.190</w:t>
       </w:r>
     </w:p>
     <w:p>
       <w:pPr>
         <w:spacing w:after="0" w:line="240" w:lineRule="auto"/>
       </w:pPr>
-      <w:proofErr w:type="spellStart"/>
-      <w:proofErr w:type="gramStart"/>
-      <w:r>
-        <w:t>TcpTestSucceeded</w:t>
-      </w:r>
-      <w:proofErr w:type="spellEnd"/>
-      <w:r>
-        <w:t xml:space="preserve"> :</w:t>
-      </w:r>
-      <w:proofErr w:type="gramEnd"/>
-      <w:r>
-        <w:t xml:space="preserve"> True</w:t>
+      <w:r>
+        <w:t>TcpTestSucceeded : True</w:t>
       </w:r>
     </w:p>
     <w:p>
@@ -3076,15 +2916,9 @@
           <w:shd w:val="clear" w:color="auto" w:fill="FFFFFF"/>
         </w:rPr>
       </w:pPr>
-      <w:proofErr w:type="spellStart"/>
-      <w:r>
-        <w:t>ServerName</w:t>
-      </w:r>
-      <w:proofErr w:type="spellEnd"/>
-      <w:r>
-        <w:t xml:space="preserve">:  </w:t>
-      </w:r>
-      <w:proofErr w:type="gramStart"/>
+      <w:r>
+        <w:t xml:space="preserve">ServerName:  </w:t>
+      </w:r>
       <w:r>
         <w:rPr>
           <w:rFonts w:ascii="Times New Roman" w:eastAsia="Times New Roman" w:hAnsi="Times New Roman" w:cs="Times New Roman"/>
@@ -3107,16 +2941,7 @@
           <w:sz w:val="24"/>
           <w:szCs w:val="24"/>
         </w:rPr>
-        <w:t xml:space="preserve">  (</w:t>
-      </w:r>
-      <w:proofErr w:type="gramEnd"/>
-      <w:r>
-        <w:rPr>
-          <w:rFonts w:ascii="Times New Roman" w:eastAsia="Times New Roman" w:hAnsi="Times New Roman" w:cs="Times New Roman"/>
-          <w:sz w:val="24"/>
-          <w:szCs w:val="24"/>
-        </w:rPr>
-        <w:t xml:space="preserve">Public IP is: </w:t>
+        <w:t xml:space="preserve">  (Public IP is: </w:t>
       </w:r>
       <w:hyperlink r:id="rId46" w:history="1">
         <w:r>
@@ -3144,15 +2969,7 @@
     </w:p>
     <w:p>
       <w:r>
-        <w:t>Login: Team3</w:t>
-      </w:r>
-      <w:proofErr w:type="gramStart"/>
-      <w:r>
-        <w:t>Admin  (</w:t>
-      </w:r>
-      <w:proofErr w:type="gramEnd"/>
-      <w:r>
-        <w:t>This is an SA Account)</w:t>
+        <w:t>Login: Team3Admin  (This is an SA Account)</w:t>
       </w:r>
     </w:p>
     <w:p>

</xml_diff>